<commit_message>
db schema and schema doc updated
</commit_message>
<xml_diff>
--- a/api/db/db_schema.docx
+++ b/api/db/db_schema.docx
@@ -668,7 +668,6 @@
           <w:u w:val="single"/>
         </w:rPr>
       </w:pPr>
-      <w:proofErr w:type="spellStart"/>
       <w:r>
         <w:rPr>
           <w:b/>
@@ -677,7 +676,6 @@
         <w:lastRenderedPageBreak/>
         <w:t>Members_info</w:t>
       </w:r>
-      <w:proofErr w:type="spellEnd"/>
     </w:p>
     <w:p>
       <w:r>
@@ -720,14 +718,13 @@
           </wp:inline>
         </w:drawing>
       </w:r>
-      <w:bookmarkStart w:id="0" w:name="_GoBack"/>
-      <w:bookmarkEnd w:id="0"/>
     </w:p>
     <w:p/>
     <w:p>
       <w:pPr>
         <w:rPr>
           <w:b/>
+          <w:u w:val="single"/>
         </w:rPr>
       </w:pPr>
       <w:r>
@@ -735,7 +732,45 @@
           <w:b/>
           <w:u w:val="single"/>
         </w:rPr>
-        <w:t>Event-table</w:t>
+        <w:t xml:space="preserve">Event-table </w:t>
+      </w:r>
+      <w:r>
+        <w:rPr>
+          <w:b/>
+        </w:rPr>
+        <w:tab/>
+      </w:r>
+      <w:r>
+        <w:rPr>
+          <w:b/>
+        </w:rPr>
+        <w:t xml:space="preserve">   </w:t>
+      </w:r>
+      <w:r>
+        <w:rPr>
+          <w:b/>
+          <w:u w:val="single"/>
+        </w:rPr>
+        <w:t>News-Table</w:t>
+      </w:r>
+      <w:r>
+        <w:rPr>
+          <w:b/>
+        </w:rPr>
+        <w:tab/>
+      </w:r>
+      <w:r>
+        <w:rPr>
+          <w:b/>
+        </w:rPr>
+        <w:t xml:space="preserve">           </w:t>
+      </w:r>
+      <w:r>
+        <w:rPr>
+          <w:b/>
+          <w:u w:val="single"/>
+        </w:rPr>
+        <w:t>Notification Ids</w:t>
       </w:r>
       <w:r>
         <w:rPr>
@@ -759,16 +794,25 @@
       <w:r>
         <w:rPr>
           <w:b/>
-          <w:u w:val="single"/>
-        </w:rPr>
-        <w:t>News-Table</w:t>
-      </w:r>
-      <w:r>
-        <w:rPr>
-          <w:b/>
-        </w:rPr>
-        <w:tab/>
-      </w:r>
+        </w:rPr>
+        <w:tab/>
+      </w:r>
+      <w:r>
+        <w:rPr>
+          <w:b/>
+          <w:u w:val="single"/>
+        </w:rPr>
+        <w:t>API-Access</w:t>
+      </w:r>
+      <w:r>
+        <w:rPr>
+          <w:b/>
+          <w:u w:val="single"/>
+        </w:rPr>
+        <w:t xml:space="preserve"> Data</w:t>
+      </w:r>
+      <w:bookmarkStart w:id="0" w:name="_GoBack"/>
+      <w:bookmarkEnd w:id="0"/>
     </w:p>
     <w:p>
       <w:r>
@@ -812,7 +856,7 @@
         </w:drawing>
       </w:r>
       <w:r>
-        <w:tab/>
+        <w:t xml:space="preserve">    </w:t>
       </w:r>
       <w:r>
         <w:rPr>
@@ -843,6 +887,92 @@
                     <a:xfrm>
                       <a:off x="0" y="0"/>
                       <a:ext cx="944880" cy="746760"/>
+                    </a:xfrm>
+                    <a:prstGeom prst="rect">
+                      <a:avLst/>
+                    </a:prstGeom>
+                  </pic:spPr>
+                </pic:pic>
+              </a:graphicData>
+            </a:graphic>
+          </wp:inline>
+        </w:drawing>
+      </w:r>
+      <w:r>
+        <w:t xml:space="preserve">     </w:t>
+      </w:r>
+      <w:r>
+        <w:rPr>
+          <w:noProof/>
+        </w:rPr>
+        <w:drawing>
+          <wp:inline distT="0" distB="0" distL="0" distR="0" wp14:anchorId="21D1D1BA" wp14:editId="09679268">
+            <wp:extent cx="1828800" cy="1123950"/>
+            <wp:effectExtent l="0" t="0" r="0" b="0"/>
+            <wp:docPr id="5" name="Picture 5"/>
+            <wp:cNvGraphicFramePr>
+              <a:graphicFrameLocks xmlns:a="http://schemas.openxmlformats.org/drawingml/2006/main" noChangeAspect="1"/>
+            </wp:cNvGraphicFramePr>
+            <a:graphic xmlns:a="http://schemas.openxmlformats.org/drawingml/2006/main">
+              <a:graphicData uri="http://schemas.openxmlformats.org/drawingml/2006/picture">
+                <pic:pic xmlns:pic="http://schemas.openxmlformats.org/drawingml/2006/picture">
+                  <pic:nvPicPr>
+                    <pic:cNvPr id="0" name=""/>
+                    <pic:cNvPicPr/>
+                  </pic:nvPicPr>
+                  <pic:blipFill>
+                    <a:blip r:embed="rId17"/>
+                    <a:stretch>
+                      <a:fillRect/>
+                    </a:stretch>
+                  </pic:blipFill>
+                  <pic:spPr>
+                    <a:xfrm>
+                      <a:off x="0" y="0"/>
+                      <a:ext cx="1828800" cy="1123950"/>
+                    </a:xfrm>
+                    <a:prstGeom prst="rect">
+                      <a:avLst/>
+                    </a:prstGeom>
+                  </pic:spPr>
+                </pic:pic>
+              </a:graphicData>
+            </a:graphic>
+          </wp:inline>
+        </w:drawing>
+      </w:r>
+      <w:r>
+        <w:t xml:space="preserve">      </w:t>
+      </w:r>
+      <w:r>
+        <w:rPr>
+          <w:noProof/>
+        </w:rPr>
+        <w:drawing>
+          <wp:inline distT="0" distB="0" distL="0" distR="0" wp14:anchorId="7BE40FC0" wp14:editId="028DDCAA">
+            <wp:extent cx="1476375" cy="838200"/>
+            <wp:effectExtent l="0" t="0" r="9525" b="0"/>
+            <wp:docPr id="6" name="Picture 6"/>
+            <wp:cNvGraphicFramePr>
+              <a:graphicFrameLocks xmlns:a="http://schemas.openxmlformats.org/drawingml/2006/main" noChangeAspect="1"/>
+            </wp:cNvGraphicFramePr>
+            <a:graphic xmlns:a="http://schemas.openxmlformats.org/drawingml/2006/main">
+              <a:graphicData uri="http://schemas.openxmlformats.org/drawingml/2006/picture">
+                <pic:pic xmlns:pic="http://schemas.openxmlformats.org/drawingml/2006/picture">
+                  <pic:nvPicPr>
+                    <pic:cNvPr id="0" name=""/>
+                    <pic:cNvPicPr/>
+                  </pic:nvPicPr>
+                  <pic:blipFill>
+                    <a:blip r:embed="rId18"/>
+                    <a:stretch>
+                      <a:fillRect/>
+                    </a:stretch>
+                  </pic:blipFill>
+                  <pic:spPr>
+                    <a:xfrm>
+                      <a:off x="0" y="0"/>
+                      <a:ext cx="1476375" cy="838200"/>
                     </a:xfrm>
                     <a:prstGeom prst="rect">
                       <a:avLst/>

</xml_diff>

<commit_message>
DB change for Members table
</commit_message>
<xml_diff>
--- a/api/db/db_schema.docx
+++ b/api/db/db_schema.docx
@@ -305,6 +305,14 @@
       <w:r>
         <w:rPr>
           <w:b/>
+        </w:rPr>
+        <w:tab/>
+      </w:r>
+      <w:bookmarkStart w:id="0" w:name="_GoBack"/>
+      <w:bookmarkEnd w:id="0"/>
+      <w:r>
+        <w:rPr>
+          <w:b/>
           <w:u w:val="single"/>
         </w:rPr>
         <w:t>News</w:t>
@@ -359,10 +367,10 @@
           <w:noProof/>
         </w:rPr>
         <w:drawing>
-          <wp:inline distT="0" distB="0" distL="0" distR="0" wp14:anchorId="7BE73D7A" wp14:editId="1C0B4758">
-            <wp:extent cx="1623060" cy="2354580"/>
-            <wp:effectExtent l="0" t="0" r="0" b="7620"/>
-            <wp:docPr id="12" name="Picture 12"/>
+          <wp:inline distT="0" distB="0" distL="0" distR="0" wp14:anchorId="4C18BD59" wp14:editId="6C24CD08">
+            <wp:extent cx="2057400" cy="2705100"/>
+            <wp:effectExtent l="0" t="0" r="0" b="0"/>
+            <wp:docPr id="5" name="Picture 5"/>
             <wp:cNvGraphicFramePr>
               <a:graphicFrameLocks xmlns:a="http://schemas.openxmlformats.org/drawingml/2006/main" noChangeAspect="1"/>
             </wp:cNvGraphicFramePr>
@@ -382,7 +390,7 @@
                   <pic:spPr>
                     <a:xfrm>
                       <a:off x="0" y="0"/>
-                      <a:ext cx="1623060" cy="2354580"/>
+                      <a:ext cx="2057400" cy="2705100"/>
                     </a:xfrm>
                     <a:prstGeom prst="rect">
                       <a:avLst/>
@@ -668,7 +676,6 @@
           <w:u w:val="single"/>
         </w:rPr>
       </w:pPr>
-      <w:proofErr w:type="spellStart"/>
       <w:r>
         <w:rPr>
           <w:b/>
@@ -677,7 +684,6 @@
         <w:lastRenderedPageBreak/>
         <w:t>Members_info</w:t>
       </w:r>
-      <w:proofErr w:type="spellEnd"/>
     </w:p>
     <w:p>
       <w:r>
@@ -941,8 +947,6 @@
           </wp:inline>
         </w:drawing>
       </w:r>
-      <w:bookmarkStart w:id="0" w:name="_GoBack"/>
-      <w:bookmarkEnd w:id="0"/>
       <w:r>
         <w:t xml:space="preserve">      </w:t>
       </w:r>

</xml_diff>

<commit_message>
DB change for many tables
</commit_message>
<xml_diff>
--- a/api/db/db_schema.docx
+++ b/api/db/db_schema.docx
@@ -9,13 +9,22 @@
           <w:u w:val="single"/>
         </w:rPr>
       </w:pPr>
-      <w:r>
-        <w:rPr>
-          <w:b/>
-          <w:u w:val="single"/>
-        </w:rPr>
-        <w:t>Access-Requests</w:t>
-      </w:r>
+      <w:proofErr w:type="spellStart"/>
+      <w:r>
+        <w:rPr>
+          <w:b/>
+          <w:u w:val="single"/>
+        </w:rPr>
+        <w:t>Access_</w:t>
+      </w:r>
+      <w:r>
+        <w:rPr>
+          <w:b/>
+          <w:u w:val="single"/>
+        </w:rPr>
+        <w:t>Requests</w:t>
+      </w:r>
+      <w:proofErr w:type="spellEnd"/>
       <w:r>
         <w:rPr>
           <w:b/>
@@ -308,8 +317,6 @@
         </w:rPr>
         <w:tab/>
       </w:r>
-      <w:bookmarkStart w:id="0" w:name="_GoBack"/>
-      <w:bookmarkEnd w:id="0"/>
       <w:r>
         <w:rPr>
           <w:b/>
@@ -676,6 +683,7 @@
           <w:u w:val="single"/>
         </w:rPr>
       </w:pPr>
+      <w:proofErr w:type="spellStart"/>
       <w:r>
         <w:rPr>
           <w:b/>
@@ -684,6 +692,7 @@
         <w:lastRenderedPageBreak/>
         <w:t>Members_info</w:t>
       </w:r>
+      <w:proofErr w:type="spellEnd"/>
     </w:p>
     <w:p>
       <w:r>
@@ -726,6 +735,8 @@
           </wp:inline>
         </w:drawing>
       </w:r>
+      <w:bookmarkStart w:id="0" w:name="_GoBack"/>
+      <w:bookmarkEnd w:id="0"/>
     </w:p>
     <w:p/>
     <w:p>
@@ -735,12 +746,28 @@
           <w:u w:val="single"/>
         </w:rPr>
       </w:pPr>
-      <w:r>
-        <w:rPr>
-          <w:b/>
-          <w:u w:val="single"/>
-        </w:rPr>
-        <w:t xml:space="preserve">Event-table </w:t>
+      <w:proofErr w:type="spellStart"/>
+      <w:r>
+        <w:rPr>
+          <w:b/>
+          <w:u w:val="single"/>
+        </w:rPr>
+        <w:t>Event_</w:t>
+      </w:r>
+      <w:r>
+        <w:rPr>
+          <w:b/>
+          <w:u w:val="single"/>
+        </w:rPr>
+        <w:t>table</w:t>
+      </w:r>
+      <w:proofErr w:type="spellEnd"/>
+      <w:r>
+        <w:rPr>
+          <w:b/>
+          <w:u w:val="single"/>
+        </w:rPr>
+        <w:t xml:space="preserve"> </w:t>
       </w:r>
       <w:r>
         <w:rPr>
@@ -754,13 +781,22 @@
         </w:rPr>
         <w:t xml:space="preserve">   </w:t>
       </w:r>
-      <w:r>
-        <w:rPr>
-          <w:b/>
-          <w:u w:val="single"/>
-        </w:rPr>
-        <w:t>News-Table</w:t>
-      </w:r>
+      <w:proofErr w:type="spellStart"/>
+      <w:r>
+        <w:rPr>
+          <w:b/>
+          <w:u w:val="single"/>
+        </w:rPr>
+        <w:t>News_</w:t>
+      </w:r>
+      <w:r>
+        <w:rPr>
+          <w:b/>
+          <w:u w:val="single"/>
+        </w:rPr>
+        <w:t>Table</w:t>
+      </w:r>
+      <w:proofErr w:type="spellEnd"/>
       <w:r>
         <w:rPr>
           <w:b/>
@@ -805,13 +841,22 @@
         </w:rPr>
         <w:tab/>
       </w:r>
-      <w:r>
-        <w:rPr>
-          <w:b/>
-          <w:u w:val="single"/>
-        </w:rPr>
-        <w:t>API-Access</w:t>
-      </w:r>
+      <w:proofErr w:type="spellStart"/>
+      <w:r>
+        <w:rPr>
+          <w:b/>
+          <w:u w:val="single"/>
+        </w:rPr>
+        <w:t>API_</w:t>
+      </w:r>
+      <w:r>
+        <w:rPr>
+          <w:b/>
+          <w:u w:val="single"/>
+        </w:rPr>
+        <w:t>Access</w:t>
+      </w:r>
+      <w:proofErr w:type="spellEnd"/>
       <w:r>
         <w:rPr>
           <w:b/>
@@ -912,10 +957,10 @@
           <w:noProof/>
         </w:rPr>
         <w:drawing>
-          <wp:inline distT="0" distB="0" distL="0" distR="0" wp14:anchorId="16636EC2" wp14:editId="3B08AFA2">
-            <wp:extent cx="1819275" cy="1104900"/>
-            <wp:effectExtent l="0" t="0" r="9525" b="0"/>
-            <wp:docPr id="8" name="Picture 8"/>
+          <wp:inline distT="0" distB="0" distL="0" distR="0" wp14:anchorId="79F0B60E" wp14:editId="690921D6">
+            <wp:extent cx="1647825" cy="1114425"/>
+            <wp:effectExtent l="0" t="0" r="9525" b="9525"/>
+            <wp:docPr id="9" name="Picture 9"/>
             <wp:cNvGraphicFramePr>
               <a:graphicFrameLocks xmlns:a="http://schemas.openxmlformats.org/drawingml/2006/main" noChangeAspect="1"/>
             </wp:cNvGraphicFramePr>
@@ -935,7 +980,7 @@
                   <pic:spPr>
                     <a:xfrm>
                       <a:off x="0" y="0"/>
-                      <a:ext cx="1819275" cy="1104900"/>
+                      <a:ext cx="1647825" cy="1114425"/>
                     </a:xfrm>
                     <a:prstGeom prst="rect">
                       <a:avLst/>

</xml_diff>